<commit_message>
Worksheet Week 9  More Classes Updated
</commit_message>
<xml_diff>
--- a/worksheets/Worksheet_Week9_MoreClasses.docx
+++ b/worksheets/Worksheet_Week9_MoreClasses.docx
@@ -2417,117 +2417,6 @@
         <w:br/>
         <w:t xml:space="preserve">            </w:t>
       </w:r>
-      <w:r>
-        <w:rPr>
-          <w:color w:val="0033B3"/>
-        </w:rPr>
-        <w:t>if</w:t>
-      </w:r>
-      <w:r>
-        <w:rPr>
-          <w:color w:val="080808"/>
-        </w:rPr>
-        <w:t>(</w:t>
-      </w:r>
-      <w:proofErr w:type="spellStart"/>
-      <w:r>
-        <w:rPr>
-          <w:color w:val="080808"/>
-        </w:rPr>
-        <w:t>args.</w:t>
-      </w:r>
-      <w:r>
-        <w:rPr>
-          <w:color w:val="871094"/>
-        </w:rPr>
-        <w:t>length</w:t>
-      </w:r>
-      <w:proofErr w:type="spellEnd"/>
-      <w:r>
-        <w:rPr>
-          <w:color w:val="871094"/>
-        </w:rPr>
-        <w:t xml:space="preserve"> </w:t>
-      </w:r>
-      <w:r>
-        <w:rPr>
-          <w:color w:val="080808"/>
-        </w:rPr>
-        <w:t xml:space="preserve">&gt; </w:t>
-      </w:r>
-      <w:r>
-        <w:rPr>
-          <w:color w:val="1750EB"/>
-        </w:rPr>
-        <w:t>0</w:t>
-      </w:r>
-      <w:r>
-        <w:rPr>
-          <w:color w:val="080808"/>
-        </w:rPr>
-        <w:t>){</w:t>
-      </w:r>
-      <w:r>
-        <w:rPr>
-          <w:color w:val="080808"/>
-        </w:rPr>
-        <w:br/>
-        <w:t xml:space="preserve">                </w:t>
-      </w:r>
-      <w:proofErr w:type="spellStart"/>
-      <w:r>
-        <w:rPr>
-          <w:color w:val="080808"/>
-        </w:rPr>
-        <w:t>fileName</w:t>
-      </w:r>
-      <w:proofErr w:type="spellEnd"/>
-      <w:r>
-        <w:rPr>
-          <w:color w:val="080808"/>
-        </w:rPr>
-        <w:t xml:space="preserve"> = </w:t>
-      </w:r>
-      <w:proofErr w:type="spellStart"/>
-      <w:r>
-        <w:rPr>
-          <w:color w:val="080808"/>
-        </w:rPr>
-        <w:t>args</w:t>
-      </w:r>
-      <w:proofErr w:type="spellEnd"/>
-      <w:r>
-        <w:rPr>
-          <w:color w:val="080808"/>
-        </w:rPr>
-        <w:t>[</w:t>
-      </w:r>
-      <w:r>
-        <w:rPr>
-          <w:color w:val="1750EB"/>
-        </w:rPr>
-        <w:t>0</w:t>
-      </w:r>
-      <w:r>
-        <w:rPr>
-          <w:color w:val="080808"/>
-        </w:rPr>
-        <w:t>];</w:t>
-      </w:r>
-      <w:r>
-        <w:rPr>
-          <w:color w:val="080808"/>
-        </w:rPr>
-        <w:br/>
-        <w:t xml:space="preserve">            }</w:t>
-      </w:r>
-      <w:r>
-        <w:rPr>
-          <w:color w:val="080808"/>
-        </w:rPr>
-        <w:br/>
-        <w:t xml:space="preserve">            </w:t>
-      </w:r>
       <w:proofErr w:type="spellStart"/>
       <w:r>
         <w:rPr>
@@ -2969,12 +2858,15 @@
       <w:r>
         <w:t>.*;” in a program?</w:t>
       </w:r>
-      <w:bookmarkStart w:id="0" w:name="_GoBack"/>
-      <w:bookmarkEnd w:id="0"/>
     </w:p>
     <w:p/>
     <w:sectPr>
-      <w:headerReference w:type="default" r:id="rId10"/>
+      <w:headerReference w:type="even" r:id="rId10"/>
+      <w:headerReference w:type="default" r:id="rId11"/>
+      <w:footerReference w:type="even" r:id="rId12"/>
+      <w:footerReference w:type="default" r:id="rId13"/>
+      <w:headerReference w:type="first" r:id="rId14"/>
+      <w:footerReference w:type="first" r:id="rId15"/>
       <w:pgSz w:w="12240" w:h="15840"/>
       <w:pgMar w:top="1440" w:right="1440" w:bottom="1440" w:left="1440" w:header="720" w:footer="720" w:gutter="0"/>
       <w:cols w:space="720"/>
@@ -3009,6 +2901,36 @@
 </w:endnotes>
 </file>
 
+<file path=word/footer1.xml><?xml version="1.0" encoding="utf-8"?>
+<w:ftr xmlns:wpc="http://schemas.microsoft.com/office/word/2010/wordprocessingCanvas" xmlns:cx="http://schemas.microsoft.com/office/drawing/2014/chartex" xmlns:cx1="http://schemas.microsoft.com/office/drawing/2015/9/8/chartex" xmlns:cx2="http://schemas.microsoft.com/office/drawing/2015/10/21/chartex" xmlns:cx3="http://schemas.microsoft.com/office/drawing/2016/5/9/chartex" xmlns:cx4="http://schemas.microsoft.com/office/drawing/2016/5/10/chartex" xmlns:cx5="http://schemas.microsoft.com/office/drawing/2016/5/11/chartex" xmlns:cx6="http://schemas.microsoft.com/office/drawing/2016/5/12/chartex" xmlns:cx7="http://schemas.microsoft.com/office/drawing/2016/5/13/chartex" xmlns:cx8="http://schemas.microsoft.com/office/drawing/2016/5/14/chartex" xmlns:mc="http://schemas.openxmlformats.org/markup-compatibility/2006" xmlns:aink="http://schemas.microsoft.com/office/drawing/2016/ink" xmlns:am3d="http://schemas.microsoft.com/office/drawing/2017/model3d" xmlns:o="urn:schemas-microsoft-com:office:office" xmlns:r="http://schemas.openxmlformats.org/officeDocument/2006/relationships" xmlns:m="http://schemas.openxmlformats.org/officeDocument/2006/math" xmlns:v="urn:schemas-microsoft-com:vml" xmlns:wp14="http://schemas.microsoft.com/office/word/2010/wordprocessingDrawing" xmlns:wp="http://schemas.openxmlformats.org/drawingml/2006/wordprocessingDrawing" xmlns:w10="urn:schemas-microsoft-com:office:word" xmlns:w="http://schemas.openxmlformats.org/wordprocessingml/2006/main" xmlns:w14="http://schemas.microsoft.com/office/word/2010/wordml" xmlns:w15="http://schemas.microsoft.com/office/word/2012/wordml" xmlns:w16cid="http://schemas.microsoft.com/office/word/2016/wordml/cid" xmlns:w16se="http://schemas.microsoft.com/office/word/2015/wordml/symex" xmlns:wpg="http://schemas.microsoft.com/office/word/2010/wordprocessingGroup" xmlns:wpi="http://schemas.microsoft.com/office/word/2010/wordprocessingInk" xmlns:wne="http://schemas.microsoft.com/office/word/2006/wordml" xmlns:wps="http://schemas.microsoft.com/office/word/2010/wordprocessingShape" mc:Ignorable="w14 w15 w16se w16cid wp14">
+  <w:p>
+    <w:pPr>
+      <w:pStyle w:val="Footer"/>
+    </w:pPr>
+  </w:p>
+</w:ftr>
+</file>
+
+<file path=word/footer2.xml><?xml version="1.0" encoding="utf-8"?>
+<w:ftr xmlns:wpc="http://schemas.microsoft.com/office/word/2010/wordprocessingCanvas" xmlns:cx="http://schemas.microsoft.com/office/drawing/2014/chartex" xmlns:cx1="http://schemas.microsoft.com/office/drawing/2015/9/8/chartex" xmlns:cx2="http://schemas.microsoft.com/office/drawing/2015/10/21/chartex" xmlns:cx3="http://schemas.microsoft.com/office/drawing/2016/5/9/chartex" xmlns:cx4="http://schemas.microsoft.com/office/drawing/2016/5/10/chartex" xmlns:cx5="http://schemas.microsoft.com/office/drawing/2016/5/11/chartex" xmlns:cx6="http://schemas.microsoft.com/office/drawing/2016/5/12/chartex" xmlns:cx7="http://schemas.microsoft.com/office/drawing/2016/5/13/chartex" xmlns:cx8="http://schemas.microsoft.com/office/drawing/2016/5/14/chartex" xmlns:mc="http://schemas.openxmlformats.org/markup-compatibility/2006" xmlns:aink="http://schemas.microsoft.com/office/drawing/2016/ink" xmlns:am3d="http://schemas.microsoft.com/office/drawing/2017/model3d" xmlns:o="urn:schemas-microsoft-com:office:office" xmlns:r="http://schemas.openxmlformats.org/officeDocument/2006/relationships" xmlns:m="http://schemas.openxmlformats.org/officeDocument/2006/math" xmlns:v="urn:schemas-microsoft-com:vml" xmlns:wp14="http://schemas.microsoft.com/office/word/2010/wordprocessingDrawing" xmlns:wp="http://schemas.openxmlformats.org/drawingml/2006/wordprocessingDrawing" xmlns:w10="urn:schemas-microsoft-com:office:word" xmlns:w="http://schemas.openxmlformats.org/wordprocessingml/2006/main" xmlns:w14="http://schemas.microsoft.com/office/word/2010/wordml" xmlns:w15="http://schemas.microsoft.com/office/word/2012/wordml" xmlns:w16cid="http://schemas.microsoft.com/office/word/2016/wordml/cid" xmlns:w16se="http://schemas.microsoft.com/office/word/2015/wordml/symex" xmlns:wpg="http://schemas.microsoft.com/office/word/2010/wordprocessingGroup" xmlns:wpi="http://schemas.microsoft.com/office/word/2010/wordprocessingInk" xmlns:wne="http://schemas.microsoft.com/office/word/2006/wordml" xmlns:wps="http://schemas.microsoft.com/office/word/2010/wordprocessingShape" mc:Ignorable="w14 w15 w16se w16cid wp14">
+  <w:p>
+    <w:pPr>
+      <w:pStyle w:val="Footer"/>
+    </w:pPr>
+  </w:p>
+</w:ftr>
+</file>
+
+<file path=word/footer3.xml><?xml version="1.0" encoding="utf-8"?>
+<w:ftr xmlns:wpc="http://schemas.microsoft.com/office/word/2010/wordprocessingCanvas" xmlns:cx="http://schemas.microsoft.com/office/drawing/2014/chartex" xmlns:cx1="http://schemas.microsoft.com/office/drawing/2015/9/8/chartex" xmlns:cx2="http://schemas.microsoft.com/office/drawing/2015/10/21/chartex" xmlns:cx3="http://schemas.microsoft.com/office/drawing/2016/5/9/chartex" xmlns:cx4="http://schemas.microsoft.com/office/drawing/2016/5/10/chartex" xmlns:cx5="http://schemas.microsoft.com/office/drawing/2016/5/11/chartex" xmlns:cx6="http://schemas.microsoft.com/office/drawing/2016/5/12/chartex" xmlns:cx7="http://schemas.microsoft.com/office/drawing/2016/5/13/chartex" xmlns:cx8="http://schemas.microsoft.com/office/drawing/2016/5/14/chartex" xmlns:mc="http://schemas.openxmlformats.org/markup-compatibility/2006" xmlns:aink="http://schemas.microsoft.com/office/drawing/2016/ink" xmlns:am3d="http://schemas.microsoft.com/office/drawing/2017/model3d" xmlns:o="urn:schemas-microsoft-com:office:office" xmlns:r="http://schemas.openxmlformats.org/officeDocument/2006/relationships" xmlns:m="http://schemas.openxmlformats.org/officeDocument/2006/math" xmlns:v="urn:schemas-microsoft-com:vml" xmlns:wp14="http://schemas.microsoft.com/office/word/2010/wordprocessingDrawing" xmlns:wp="http://schemas.openxmlformats.org/drawingml/2006/wordprocessingDrawing" xmlns:w10="urn:schemas-microsoft-com:office:word" xmlns:w="http://schemas.openxmlformats.org/wordprocessingml/2006/main" xmlns:w14="http://schemas.microsoft.com/office/word/2010/wordml" xmlns:w15="http://schemas.microsoft.com/office/word/2012/wordml" xmlns:w16cid="http://schemas.microsoft.com/office/word/2016/wordml/cid" xmlns:w16se="http://schemas.microsoft.com/office/word/2015/wordml/symex" xmlns:wpg="http://schemas.microsoft.com/office/word/2010/wordprocessingGroup" xmlns:wpi="http://schemas.microsoft.com/office/word/2010/wordprocessingInk" xmlns:wne="http://schemas.microsoft.com/office/word/2006/wordml" xmlns:wps="http://schemas.microsoft.com/office/word/2010/wordprocessingShape" mc:Ignorable="w14 w15 w16se w16cid wp14">
+  <w:p>
+    <w:pPr>
+      <w:pStyle w:val="Footer"/>
+    </w:pPr>
+  </w:p>
+</w:ftr>
+</file>
+
 <file path=word/footnotes.xml><?xml version="1.0" encoding="utf-8"?>
 <w:footnotes xmlns:wpc="http://schemas.microsoft.com/office/word/2010/wordprocessingCanvas" xmlns:cx="http://schemas.microsoft.com/office/drawing/2014/chartex" xmlns:cx1="http://schemas.microsoft.com/office/drawing/2015/9/8/chartex" xmlns:cx2="http://schemas.microsoft.com/office/drawing/2015/10/21/chartex" xmlns:cx3="http://schemas.microsoft.com/office/drawing/2016/5/9/chartex" xmlns:cx4="http://schemas.microsoft.com/office/drawing/2016/5/10/chartex" xmlns:cx5="http://schemas.microsoft.com/office/drawing/2016/5/11/chartex" xmlns:cx6="http://schemas.microsoft.com/office/drawing/2016/5/12/chartex" xmlns:cx7="http://schemas.microsoft.com/office/drawing/2016/5/13/chartex" xmlns:cx8="http://schemas.microsoft.com/office/drawing/2016/5/14/chartex" xmlns:mc="http://schemas.openxmlformats.org/markup-compatibility/2006" xmlns:aink="http://schemas.microsoft.com/office/drawing/2016/ink" xmlns:am3d="http://schemas.microsoft.com/office/drawing/2017/model3d" xmlns:o="urn:schemas-microsoft-com:office:office" xmlns:r="http://schemas.openxmlformats.org/officeDocument/2006/relationships" xmlns:m="http://schemas.openxmlformats.org/officeDocument/2006/math" xmlns:v="urn:schemas-microsoft-com:vml" xmlns:wp14="http://schemas.microsoft.com/office/word/2010/wordprocessingDrawing" xmlns:wp="http://schemas.openxmlformats.org/drawingml/2006/wordprocessingDrawing" xmlns:w10="urn:schemas-microsoft-com:office:word" xmlns:w="http://schemas.openxmlformats.org/wordprocessingml/2006/main" xmlns:w14="http://schemas.microsoft.com/office/word/2010/wordml" xmlns:w15="http://schemas.microsoft.com/office/word/2012/wordml" xmlns:w16cid="http://schemas.microsoft.com/office/word/2016/wordml/cid" xmlns:w16se="http://schemas.microsoft.com/office/word/2015/wordml/symex" xmlns:wpg="http://schemas.microsoft.com/office/word/2010/wordprocessingGroup" xmlns:wpi="http://schemas.microsoft.com/office/word/2010/wordprocessingInk" xmlns:wne="http://schemas.microsoft.com/office/word/2006/wordml" xmlns:wps="http://schemas.microsoft.com/office/word/2010/wordprocessingShape" mc:Ignorable="w14 w15 w16se w16cid wp14">
   <w:footnote w:type="separator" w:id="-1">
@@ -3040,8 +2962,23 @@
     <w:pPr>
       <w:pStyle w:val="Header"/>
     </w:pPr>
+  </w:p>
+</w:hdr>
+</file>
+
+<file path=word/header2.xml><?xml version="1.0" encoding="utf-8"?>
+<w:hdr xmlns:wpc="http://schemas.microsoft.com/office/word/2010/wordprocessingCanvas" xmlns:cx="http://schemas.microsoft.com/office/drawing/2014/chartex" xmlns:cx1="http://schemas.microsoft.com/office/drawing/2015/9/8/chartex" xmlns:cx2="http://schemas.microsoft.com/office/drawing/2015/10/21/chartex" xmlns:cx3="http://schemas.microsoft.com/office/drawing/2016/5/9/chartex" xmlns:cx4="http://schemas.microsoft.com/office/drawing/2016/5/10/chartex" xmlns:cx5="http://schemas.microsoft.com/office/drawing/2016/5/11/chartex" xmlns:cx6="http://schemas.microsoft.com/office/drawing/2016/5/12/chartex" xmlns:cx7="http://schemas.microsoft.com/office/drawing/2016/5/13/chartex" xmlns:cx8="http://schemas.microsoft.com/office/drawing/2016/5/14/chartex" xmlns:mc="http://schemas.openxmlformats.org/markup-compatibility/2006" xmlns:aink="http://schemas.microsoft.com/office/drawing/2016/ink" xmlns:am3d="http://schemas.microsoft.com/office/drawing/2017/model3d" xmlns:o="urn:schemas-microsoft-com:office:office" xmlns:r="http://schemas.openxmlformats.org/officeDocument/2006/relationships" xmlns:m="http://schemas.openxmlformats.org/officeDocument/2006/math" xmlns:v="urn:schemas-microsoft-com:vml" xmlns:wp14="http://schemas.microsoft.com/office/word/2010/wordprocessingDrawing" xmlns:wp="http://schemas.openxmlformats.org/drawingml/2006/wordprocessingDrawing" xmlns:w10="urn:schemas-microsoft-com:office:word" xmlns:w="http://schemas.openxmlformats.org/wordprocessingml/2006/main" xmlns:w14="http://schemas.microsoft.com/office/word/2010/wordml" xmlns:w15="http://schemas.microsoft.com/office/word/2012/wordml" xmlns:w16cid="http://schemas.microsoft.com/office/word/2016/wordml/cid" xmlns:w16se="http://schemas.microsoft.com/office/word/2015/wordml/symex" xmlns:wpg="http://schemas.microsoft.com/office/word/2010/wordprocessingGroup" xmlns:wpi="http://schemas.microsoft.com/office/word/2010/wordprocessingInk" xmlns:wne="http://schemas.microsoft.com/office/word/2006/wordml" xmlns:wps="http://schemas.microsoft.com/office/word/2010/wordprocessingShape" mc:Ignorable="w14 w15 w16se w16cid wp14">
+  <w:p>
+    <w:pPr>
+      <w:pStyle w:val="Header"/>
+    </w:pPr>
     <w:r>
-      <w:t xml:space="preserve">CS163/164: </w:t>
+      <w:t>CS</w:t>
+    </w:r>
+    <w:bookmarkStart w:id="0" w:name="_GoBack"/>
+    <w:bookmarkEnd w:id="0"/>
+    <w:r>
+      <w:t xml:space="preserve">164: </w:t>
     </w:r>
     <w:r>
       <w:t>More Classes Worksheet</w:t>
@@ -3062,6 +2999,16 @@
     <w:r>
       <w:t>_____________________________________________________________________________</w:t>
     </w:r>
+  </w:p>
+</w:hdr>
+</file>
+
+<file path=word/header3.xml><?xml version="1.0" encoding="utf-8"?>
+<w:hdr xmlns:wpc="http://schemas.microsoft.com/office/word/2010/wordprocessingCanvas" xmlns:cx="http://schemas.microsoft.com/office/drawing/2014/chartex" xmlns:cx1="http://schemas.microsoft.com/office/drawing/2015/9/8/chartex" xmlns:cx2="http://schemas.microsoft.com/office/drawing/2015/10/21/chartex" xmlns:cx3="http://schemas.microsoft.com/office/drawing/2016/5/9/chartex" xmlns:cx4="http://schemas.microsoft.com/office/drawing/2016/5/10/chartex" xmlns:cx5="http://schemas.microsoft.com/office/drawing/2016/5/11/chartex" xmlns:cx6="http://schemas.microsoft.com/office/drawing/2016/5/12/chartex" xmlns:cx7="http://schemas.microsoft.com/office/drawing/2016/5/13/chartex" xmlns:cx8="http://schemas.microsoft.com/office/drawing/2016/5/14/chartex" xmlns:mc="http://schemas.openxmlformats.org/markup-compatibility/2006" xmlns:aink="http://schemas.microsoft.com/office/drawing/2016/ink" xmlns:am3d="http://schemas.microsoft.com/office/drawing/2017/model3d" xmlns:o="urn:schemas-microsoft-com:office:office" xmlns:r="http://schemas.openxmlformats.org/officeDocument/2006/relationships" xmlns:m="http://schemas.openxmlformats.org/officeDocument/2006/math" xmlns:v="urn:schemas-microsoft-com:vml" xmlns:wp14="http://schemas.microsoft.com/office/word/2010/wordprocessingDrawing" xmlns:wp="http://schemas.openxmlformats.org/drawingml/2006/wordprocessingDrawing" xmlns:w10="urn:schemas-microsoft-com:office:word" xmlns:w="http://schemas.openxmlformats.org/wordprocessingml/2006/main" xmlns:w14="http://schemas.microsoft.com/office/word/2010/wordml" xmlns:w15="http://schemas.microsoft.com/office/word/2012/wordml" xmlns:w16cid="http://schemas.microsoft.com/office/word/2016/wordml/cid" xmlns:w16se="http://schemas.microsoft.com/office/word/2015/wordml/symex" xmlns:wpg="http://schemas.microsoft.com/office/word/2010/wordprocessingGroup" xmlns:wpi="http://schemas.microsoft.com/office/word/2010/wordprocessingInk" xmlns:wne="http://schemas.microsoft.com/office/word/2006/wordml" xmlns:wps="http://schemas.microsoft.com/office/word/2010/wordprocessingShape" mc:Ignorable="w14 w15 w16se w16cid wp14">
+  <w:p>
+    <w:pPr>
+      <w:pStyle w:val="Header"/>
+    </w:pPr>
   </w:p>
 </w:hdr>
 </file>
@@ -3989,6 +3936,7 @@
   <w:style w:type="character" w:default="1" w:styleId="DefaultParagraphFont">
     <w:name w:val="Default Paragraph Font"/>
     <w:uiPriority w:val="1"/>
+    <w:semiHidden/>
     <w:unhideWhenUsed/>
   </w:style>
   <w:style w:type="table" w:default="1" w:styleId="TableNormal">
@@ -4695,16 +4643,16 @@
 <file path=customXml/itemProps3.xml><?xml version="1.0" encoding="utf-8"?>
 <ds:datastoreItem xmlns:ds="http://schemas.openxmlformats.org/officeDocument/2006/customXml" ds:itemID="{9B936875-D018-4027-9004-564B89F6AEF9}">
   <ds:schemaRefs>
+    <ds:schemaRef ds:uri="http://schemas.microsoft.com/office/2006/documentManagement/types"/>
+    <ds:schemaRef ds:uri="http://schemas.openxmlformats.org/package/2006/metadata/core-properties"/>
+    <ds:schemaRef ds:uri="e06ed288-fd75-4b50-bbed-f5a5df88c31c"/>
     <ds:schemaRef ds:uri="http://www.w3.org/XML/1998/namespace"/>
+    <ds:schemaRef ds:uri="http://schemas.microsoft.com/office/2006/metadata/properties"/>
+    <ds:schemaRef ds:uri="http://purl.org/dc/elements/1.1/"/>
     <ds:schemaRef ds:uri="92c41bee-f0ee-4aa6-9399-a35fbb883510"/>
     <ds:schemaRef ds:uri="http://schemas.microsoft.com/office/infopath/2007/PartnerControls"/>
-    <ds:schemaRef ds:uri="http://purl.org/dc/elements/1.1/"/>
+    <ds:schemaRef ds:uri="http://purl.org/dc/dcmitype/"/>
     <ds:schemaRef ds:uri="http://purl.org/dc/terms/"/>
-    <ds:schemaRef ds:uri="http://schemas.microsoft.com/office/2006/documentManagement/types"/>
-    <ds:schemaRef ds:uri="http://schemas.microsoft.com/office/2006/metadata/properties"/>
-    <ds:schemaRef ds:uri="http://schemas.openxmlformats.org/package/2006/metadata/core-properties"/>
-    <ds:schemaRef ds:uri="e06ed288-fd75-4b50-bbed-f5a5df88c31c"/>
-    <ds:schemaRef ds:uri="http://purl.org/dc/dcmitype/"/>
   </ds:schemaRefs>
 </ds:datastoreItem>
 </file>
</xml_diff>